<commit_message>
Hands On Demos - Day 4.
</commit_message>
<xml_diff>
--- a/2. Servlets and JSPs/Day 3/Hands On Demos/Hands On Demos - Day 3.docx
+++ b/2. Servlets and JSPs/Day 3/Hands On Demos/Hands On Demos - Day 3.docx
@@ -549,6 +549,59 @@
       <w:pPr>
         <w:jc w:val="center"/>
       </w:pPr>
+    </w:p>
+    <w:p>
+      <w:pPr>
+        <w:jc w:val="center"/>
+      </w:pPr>
+      <w:r>
+        <w:drawing>
+          <wp:inline distT="0" distB="0" distL="114300" distR="114300">
+            <wp:extent cx="3286125" cy="3524250"/>
+            <wp:effectExtent l="0" t="0" r="9525" b="0"/>
+            <wp:docPr id="12" name="Picture 1"/>
+            <wp:cNvGraphicFramePr>
+              <a:graphicFrameLocks xmlns:a="http://schemas.openxmlformats.org/drawingml/2006/main" noChangeAspect="1"/>
+            </wp:cNvGraphicFramePr>
+            <a:graphic xmlns:a="http://schemas.openxmlformats.org/drawingml/2006/main">
+              <a:graphicData uri="http://schemas.openxmlformats.org/drawingml/2006/picture">
+                <pic:pic xmlns:pic="http://schemas.openxmlformats.org/drawingml/2006/picture">
+                  <pic:nvPicPr>
+                    <pic:cNvPr id="12" name="Picture 1"/>
+                    <pic:cNvPicPr>
+                      <a:picLocks noChangeAspect="1"/>
+                    </pic:cNvPicPr>
+                  </pic:nvPicPr>
+                  <pic:blipFill>
+                    <a:blip r:embed="rId14"/>
+                    <a:stretch>
+                      <a:fillRect/>
+                    </a:stretch>
+                  </pic:blipFill>
+                  <pic:spPr>
+                    <a:xfrm>
+                      <a:off x="0" y="0"/>
+                      <a:ext cx="3286125" cy="3524250"/>
+                    </a:xfrm>
+                    <a:prstGeom prst="rect">
+                      <a:avLst/>
+                    </a:prstGeom>
+                    <a:noFill/>
+                    <a:ln>
+                      <a:noFill/>
+                    </a:ln>
+                  </pic:spPr>
+                </pic:pic>
+              </a:graphicData>
+            </a:graphic>
+          </wp:inline>
+        </w:drawing>
+      </w:r>
+    </w:p>
+    <w:p>
+      <w:pPr>
+        <w:jc w:val="center"/>
+      </w:pPr>
       <w:r>
         <w:drawing>
           <wp:inline distT="0" distB="0" distL="114300" distR="114300">
@@ -568,7 +621,7 @@
                     </pic:cNvPicPr>
                   </pic:nvPicPr>
                   <pic:blipFill>
-                    <a:blip r:embed="rId14"/>
+                    <a:blip r:embed="rId15"/>
                     <a:stretch>
                       <a:fillRect/>
                     </a:stretch>
@@ -596,6 +649,420 @@
     <w:p>
       <w:pPr>
         <w:jc w:val="center"/>
+      </w:pPr>
+    </w:p>
+    <w:p>
+      <w:pPr>
+        <w:jc w:val="center"/>
+      </w:pPr>
+      <w:r>
+        <w:drawing>
+          <wp:inline distT="0" distB="0" distL="114300" distR="114300">
+            <wp:extent cx="5271135" cy="2000885"/>
+            <wp:effectExtent l="0" t="0" r="5715" b="18415"/>
+            <wp:docPr id="13" name="Picture 2"/>
+            <wp:cNvGraphicFramePr>
+              <a:graphicFrameLocks xmlns:a="http://schemas.openxmlformats.org/drawingml/2006/main" noChangeAspect="1"/>
+            </wp:cNvGraphicFramePr>
+            <a:graphic xmlns:a="http://schemas.openxmlformats.org/drawingml/2006/main">
+              <a:graphicData uri="http://schemas.openxmlformats.org/drawingml/2006/picture">
+                <pic:pic xmlns:pic="http://schemas.openxmlformats.org/drawingml/2006/picture">
+                  <pic:nvPicPr>
+                    <pic:cNvPr id="13" name="Picture 2"/>
+                    <pic:cNvPicPr>
+                      <a:picLocks noChangeAspect="1"/>
+                    </pic:cNvPicPr>
+                  </pic:nvPicPr>
+                  <pic:blipFill>
+                    <a:blip r:embed="rId16"/>
+                    <a:stretch>
+                      <a:fillRect/>
+                    </a:stretch>
+                  </pic:blipFill>
+                  <pic:spPr>
+                    <a:xfrm>
+                      <a:off x="0" y="0"/>
+                      <a:ext cx="5271135" cy="2000885"/>
+                    </a:xfrm>
+                    <a:prstGeom prst="rect">
+                      <a:avLst/>
+                    </a:prstGeom>
+                    <a:noFill/>
+                    <a:ln>
+                      <a:noFill/>
+                    </a:ln>
+                  </pic:spPr>
+                </pic:pic>
+              </a:graphicData>
+            </a:graphic>
+          </wp:inline>
+        </w:drawing>
+      </w:r>
+    </w:p>
+    <w:p>
+      <w:pPr>
+        <w:jc w:val="center"/>
+      </w:pPr>
+      <w:r>
+        <w:drawing>
+          <wp:inline distT="0" distB="0" distL="114300" distR="114300">
+            <wp:extent cx="5210175" cy="5848350"/>
+            <wp:effectExtent l="0" t="0" r="9525" b="0"/>
+            <wp:docPr id="14" name="Picture 3"/>
+            <wp:cNvGraphicFramePr>
+              <a:graphicFrameLocks xmlns:a="http://schemas.openxmlformats.org/drawingml/2006/main" noChangeAspect="1"/>
+            </wp:cNvGraphicFramePr>
+            <a:graphic xmlns:a="http://schemas.openxmlformats.org/drawingml/2006/main">
+              <a:graphicData uri="http://schemas.openxmlformats.org/drawingml/2006/picture">
+                <pic:pic xmlns:pic="http://schemas.openxmlformats.org/drawingml/2006/picture">
+                  <pic:nvPicPr>
+                    <pic:cNvPr id="14" name="Picture 3"/>
+                    <pic:cNvPicPr>
+                      <a:picLocks noChangeAspect="1"/>
+                    </pic:cNvPicPr>
+                  </pic:nvPicPr>
+                  <pic:blipFill>
+                    <a:blip r:embed="rId17"/>
+                    <a:stretch>
+                      <a:fillRect/>
+                    </a:stretch>
+                  </pic:blipFill>
+                  <pic:spPr>
+                    <a:xfrm>
+                      <a:off x="0" y="0"/>
+                      <a:ext cx="5210175" cy="5848350"/>
+                    </a:xfrm>
+                    <a:prstGeom prst="rect">
+                      <a:avLst/>
+                    </a:prstGeom>
+                    <a:noFill/>
+                    <a:ln>
+                      <a:noFill/>
+                    </a:ln>
+                  </pic:spPr>
+                </pic:pic>
+              </a:graphicData>
+            </a:graphic>
+          </wp:inline>
+        </w:drawing>
+      </w:r>
+    </w:p>
+    <w:p>
+      <w:pPr>
+        <w:pBdr>
+          <w:bottom w:val="dashed" w:color="auto" w:sz="18" w:space="0"/>
+        </w:pBdr>
+        <w:jc w:val="center"/>
+      </w:pPr>
+    </w:p>
+    <w:p>
+      <w:pPr>
+        <w:jc w:val="center"/>
+        <w:rPr>
+          <w:rFonts w:hint="default"/>
+          <w:lang w:val="en-US"/>
+        </w:rPr>
+      </w:pPr>
+    </w:p>
+    <w:p>
+      <w:pPr>
+        <w:jc w:val="center"/>
+        <w:rPr>
+          <w:rFonts w:hint="default"/>
+          <w:lang w:val="en-US"/>
+        </w:rPr>
+      </w:pPr>
+    </w:p>
+    <w:p>
+      <w:pPr>
+        <w:jc w:val="center"/>
+        <w:rPr>
+          <w:rFonts w:hint="default"/>
+          <w:lang w:val="en-US"/>
+        </w:rPr>
+      </w:pPr>
+    </w:p>
+    <w:p>
+      <w:pPr>
+        <w:jc w:val="center"/>
+      </w:pPr>
+      <w:r>
+        <w:drawing>
+          <wp:inline distT="0" distB="0" distL="114300" distR="114300">
+            <wp:extent cx="3152775" cy="3286125"/>
+            <wp:effectExtent l="0" t="0" r="9525" b="9525"/>
+            <wp:docPr id="15" name="Picture 4"/>
+            <wp:cNvGraphicFramePr>
+              <a:graphicFrameLocks xmlns:a="http://schemas.openxmlformats.org/drawingml/2006/main" noChangeAspect="1"/>
+            </wp:cNvGraphicFramePr>
+            <a:graphic xmlns:a="http://schemas.openxmlformats.org/drawingml/2006/main">
+              <a:graphicData uri="http://schemas.openxmlformats.org/drawingml/2006/picture">
+                <pic:pic xmlns:pic="http://schemas.openxmlformats.org/drawingml/2006/picture">
+                  <pic:nvPicPr>
+                    <pic:cNvPr id="15" name="Picture 4"/>
+                    <pic:cNvPicPr>
+                      <a:picLocks noChangeAspect="1"/>
+                    </pic:cNvPicPr>
+                  </pic:nvPicPr>
+                  <pic:blipFill>
+                    <a:blip r:embed="rId18"/>
+                    <a:stretch>
+                      <a:fillRect/>
+                    </a:stretch>
+                  </pic:blipFill>
+                  <pic:spPr>
+                    <a:xfrm>
+                      <a:off x="0" y="0"/>
+                      <a:ext cx="3152775" cy="3286125"/>
+                    </a:xfrm>
+                    <a:prstGeom prst="rect">
+                      <a:avLst/>
+                    </a:prstGeom>
+                    <a:noFill/>
+                    <a:ln>
+                      <a:noFill/>
+                    </a:ln>
+                  </pic:spPr>
+                </pic:pic>
+              </a:graphicData>
+            </a:graphic>
+          </wp:inline>
+        </w:drawing>
+      </w:r>
+    </w:p>
+    <w:p>
+      <w:pPr>
+        <w:jc w:val="center"/>
+      </w:pPr>
+    </w:p>
+    <w:p>
+      <w:pPr>
+        <w:pBdr>
+          <w:bottom w:val="double" w:color="auto" w:sz="4" w:space="0"/>
+        </w:pBdr>
+        <w:jc w:val="center"/>
+      </w:pPr>
+      <w:r>
+        <w:drawing>
+          <wp:inline distT="0" distB="0" distL="114300" distR="114300">
+            <wp:extent cx="5273040" cy="5107305"/>
+            <wp:effectExtent l="0" t="0" r="3810" b="17145"/>
+            <wp:docPr id="16" name="Picture 5"/>
+            <wp:cNvGraphicFramePr>
+              <a:graphicFrameLocks xmlns:a="http://schemas.openxmlformats.org/drawingml/2006/main" noChangeAspect="1"/>
+            </wp:cNvGraphicFramePr>
+            <a:graphic xmlns:a="http://schemas.openxmlformats.org/drawingml/2006/main">
+              <a:graphicData uri="http://schemas.openxmlformats.org/drawingml/2006/picture">
+                <pic:pic xmlns:pic="http://schemas.openxmlformats.org/drawingml/2006/picture">
+                  <pic:nvPicPr>
+                    <pic:cNvPr id="16" name="Picture 5"/>
+                    <pic:cNvPicPr>
+                      <a:picLocks noChangeAspect="1"/>
+                    </pic:cNvPicPr>
+                  </pic:nvPicPr>
+                  <pic:blipFill>
+                    <a:blip r:embed="rId19"/>
+                    <a:stretch>
+                      <a:fillRect/>
+                    </a:stretch>
+                  </pic:blipFill>
+                  <pic:spPr>
+                    <a:xfrm>
+                      <a:off x="0" y="0"/>
+                      <a:ext cx="5273040" cy="5107305"/>
+                    </a:xfrm>
+                    <a:prstGeom prst="rect">
+                      <a:avLst/>
+                    </a:prstGeom>
+                    <a:noFill/>
+                    <a:ln>
+                      <a:noFill/>
+                    </a:ln>
+                  </pic:spPr>
+                </pic:pic>
+              </a:graphicData>
+            </a:graphic>
+          </wp:inline>
+        </w:drawing>
+      </w:r>
+    </w:p>
+    <w:p>
+      <w:pPr>
+        <w:jc w:val="center"/>
+        <w:rPr>
+          <w:rFonts w:hint="default"/>
+          <w:lang w:val="en-US"/>
+        </w:rPr>
+      </w:pPr>
+    </w:p>
+    <w:p>
+      <w:pPr>
+        <w:jc w:val="center"/>
+      </w:pPr>
+      <w:r>
+        <w:drawing>
+          <wp:inline distT="0" distB="0" distL="114300" distR="114300">
+            <wp:extent cx="3343275" cy="3486150"/>
+            <wp:effectExtent l="0" t="0" r="9525" b="0"/>
+            <wp:docPr id="17" name="Picture 6"/>
+            <wp:cNvGraphicFramePr>
+              <a:graphicFrameLocks xmlns:a="http://schemas.openxmlformats.org/drawingml/2006/main" noChangeAspect="1"/>
+            </wp:cNvGraphicFramePr>
+            <a:graphic xmlns:a="http://schemas.openxmlformats.org/drawingml/2006/main">
+              <a:graphicData uri="http://schemas.openxmlformats.org/drawingml/2006/picture">
+                <pic:pic xmlns:pic="http://schemas.openxmlformats.org/drawingml/2006/picture">
+                  <pic:nvPicPr>
+                    <pic:cNvPr id="17" name="Picture 6"/>
+                    <pic:cNvPicPr>
+                      <a:picLocks noChangeAspect="1"/>
+                    </pic:cNvPicPr>
+                  </pic:nvPicPr>
+                  <pic:blipFill>
+                    <a:blip r:embed="rId20"/>
+                    <a:stretch>
+                      <a:fillRect/>
+                    </a:stretch>
+                  </pic:blipFill>
+                  <pic:spPr>
+                    <a:xfrm>
+                      <a:off x="0" y="0"/>
+                      <a:ext cx="3343275" cy="3486150"/>
+                    </a:xfrm>
+                    <a:prstGeom prst="rect">
+                      <a:avLst/>
+                    </a:prstGeom>
+                    <a:noFill/>
+                    <a:ln>
+                      <a:noFill/>
+                    </a:ln>
+                  </pic:spPr>
+                </pic:pic>
+              </a:graphicData>
+            </a:graphic>
+          </wp:inline>
+        </w:drawing>
+      </w:r>
+      <w:r>
+        <w:drawing>
+          <wp:inline distT="0" distB="0" distL="114300" distR="114300">
+            <wp:extent cx="5273675" cy="2775585"/>
+            <wp:effectExtent l="0" t="0" r="3175" b="5715"/>
+            <wp:docPr id="18" name="Picture 7"/>
+            <wp:cNvGraphicFramePr>
+              <a:graphicFrameLocks xmlns:a="http://schemas.openxmlformats.org/drawingml/2006/main" noChangeAspect="1"/>
+            </wp:cNvGraphicFramePr>
+            <a:graphic xmlns:a="http://schemas.openxmlformats.org/drawingml/2006/main">
+              <a:graphicData uri="http://schemas.openxmlformats.org/drawingml/2006/picture">
+                <pic:pic xmlns:pic="http://schemas.openxmlformats.org/drawingml/2006/picture">
+                  <pic:nvPicPr>
+                    <pic:cNvPr id="18" name="Picture 7"/>
+                    <pic:cNvPicPr>
+                      <a:picLocks noChangeAspect="1"/>
+                    </pic:cNvPicPr>
+                  </pic:nvPicPr>
+                  <pic:blipFill>
+                    <a:blip r:embed="rId21"/>
+                    <a:stretch>
+                      <a:fillRect/>
+                    </a:stretch>
+                  </pic:blipFill>
+                  <pic:spPr>
+                    <a:xfrm>
+                      <a:off x="0" y="0"/>
+                      <a:ext cx="5273675" cy="2775585"/>
+                    </a:xfrm>
+                    <a:prstGeom prst="rect">
+                      <a:avLst/>
+                    </a:prstGeom>
+                    <a:noFill/>
+                    <a:ln>
+                      <a:noFill/>
+                    </a:ln>
+                  </pic:spPr>
+                </pic:pic>
+              </a:graphicData>
+            </a:graphic>
+          </wp:inline>
+        </w:drawing>
+      </w:r>
+    </w:p>
+    <w:p>
+      <w:pPr>
+        <w:jc w:val="center"/>
+      </w:pPr>
+    </w:p>
+    <w:p>
+      <w:pPr>
+        <w:jc w:val="center"/>
+      </w:pPr>
+      <w:r>
+        <w:drawing>
+          <wp:inline distT="0" distB="0" distL="114300" distR="114300">
+            <wp:extent cx="5268595" cy="3369310"/>
+            <wp:effectExtent l="0" t="0" r="8255" b="2540"/>
+            <wp:docPr id="19" name="Picture 8"/>
+            <wp:cNvGraphicFramePr>
+              <a:graphicFrameLocks xmlns:a="http://schemas.openxmlformats.org/drawingml/2006/main" noChangeAspect="1"/>
+            </wp:cNvGraphicFramePr>
+            <a:graphic xmlns:a="http://schemas.openxmlformats.org/drawingml/2006/main">
+              <a:graphicData uri="http://schemas.openxmlformats.org/drawingml/2006/picture">
+                <pic:pic xmlns:pic="http://schemas.openxmlformats.org/drawingml/2006/picture">
+                  <pic:nvPicPr>
+                    <pic:cNvPr id="19" name="Picture 8"/>
+                    <pic:cNvPicPr>
+                      <a:picLocks noChangeAspect="1"/>
+                    </pic:cNvPicPr>
+                  </pic:nvPicPr>
+                  <pic:blipFill>
+                    <a:blip r:embed="rId22"/>
+                    <a:stretch>
+                      <a:fillRect/>
+                    </a:stretch>
+                  </pic:blipFill>
+                  <pic:spPr>
+                    <a:xfrm>
+                      <a:off x="0" y="0"/>
+                      <a:ext cx="5268595" cy="3369310"/>
+                    </a:xfrm>
+                    <a:prstGeom prst="rect">
+                      <a:avLst/>
+                    </a:prstGeom>
+                    <a:noFill/>
+                    <a:ln>
+                      <a:noFill/>
+                    </a:ln>
+                  </pic:spPr>
+                </pic:pic>
+              </a:graphicData>
+            </a:graphic>
+          </wp:inline>
+        </w:drawing>
+      </w:r>
+    </w:p>
+    <w:p>
+      <w:pPr>
+        <w:pBdr>
+          <w:bottom w:val="double" w:color="auto" w:sz="4" w:space="0"/>
+        </w:pBdr>
+        <w:jc w:val="center"/>
+      </w:pPr>
+    </w:p>
+    <w:p>
+      <w:pPr>
+        <w:jc w:val="center"/>
+        <w:rPr>
+          <w:rFonts w:hint="default"/>
+          <w:lang w:val="en-US"/>
+        </w:rPr>
+      </w:pPr>
+    </w:p>
+    <w:p>
+      <w:pPr>
+        <w:jc w:val="center"/>
+        <w:rPr>
+          <w:rFonts w:hint="default"/>
+          <w:lang w:val="en-US"/>
+        </w:rPr>
       </w:pPr>
     </w:p>
     <w:p>
@@ -662,22 +1129,6 @@
                       <a:ln w="6350">
                         <a:noFill/>
                       </a:ln>
-                      <a:extLst>
-                        <a:ext uri="{909E8E84-426E-40DD-AFC4-6F175D3DCCD1}">
-                          <a14:hiddenFill xmlns:a14="http://schemas.microsoft.com/office/drawing/2010/main">
-                            <a:solidFill>
-                              <a:schemeClr val="lt1"/>
-                            </a:solidFill>
-                          </a14:hiddenFill>
-                        </a:ext>
-                        <a:ext uri="{91240B29-F687-4F45-9708-019B960494DF}">
-                          <a14:hiddenLine xmlns:a14="http://schemas.microsoft.com/office/drawing/2010/main" w="6350">
-                            <a:solidFill>
-                              <a:prstClr val="black"/>
-                            </a:solidFill>
-                          </a14:hiddenLine>
-                        </a:ext>
-                      </a:extLst>
                     </wps:spPr>
                     <wps:style>
                       <a:lnRef idx="0">
@@ -728,7 +1179,7 @@
         </mc:Choice>
         <mc:Fallback>
           <w:pict>
-            <v:shape id="_x0000_s1026" o:spid="_x0000_s1026" o:spt="202" type="#_x0000_t202" style="position:absolute;left:0pt;margin-top:0pt;height:144pt;width:144pt;mso-position-horizontal:right;mso-position-horizontal-relative:margin;mso-wrap-style:none;z-index:251659264;mso-width-relative:page;mso-height-relative:page;" filled="f" stroked="f" coordsize="21600,21600" o:gfxdata="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">
+            <v:shape id="_x0000_s1026" o:spid="_x0000_s1026" o:spt="202" type="#_x0000_t202" style="position:absolute;left:0pt;margin-top:0pt;height:144pt;width:144pt;mso-position-horizontal:right;mso-position-horizontal-relative:margin;mso-wrap-style:none;z-index:251659264;mso-width-relative:page;mso-height-relative:page;" filled="f" stroked="f" coordsize="21600,21600" o:gfxdata="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">
               <v:fill on="f" focussize="0,0"/>
               <v:stroke on="f" weight="0.5pt"/>
               <v:imagedata o:title=""/>
@@ -809,7 +1260,7 @@
     <w:lsdException w:unhideWhenUsed="0" w:uiPriority="0" w:semiHidden="0" w:name="footnote text"/>
     <w:lsdException w:unhideWhenUsed="0" w:uiPriority="0" w:semiHidden="0" w:name="annotation text"/>
     <w:lsdException w:unhideWhenUsed="0" w:uiPriority="0" w:semiHidden="0" w:name="header"/>
-    <w:lsdException w:unhideWhenUsed="0" w:uiPriority="0" w:semiHidden="0" w:name="footer"/>
+    <w:lsdException w:qFormat="1" w:unhideWhenUsed="0" w:uiPriority="0" w:semiHidden="0" w:name="footer"/>
     <w:lsdException w:unhideWhenUsed="0" w:uiPriority="0" w:semiHidden="0" w:name="index heading"/>
     <w:lsdException w:qFormat="1" w:uiPriority="0" w:name="caption"/>
     <w:lsdException w:unhideWhenUsed="0" w:uiPriority="0" w:semiHidden="0" w:name="table of figures"/>
@@ -1057,6 +1508,7 @@
   <w:style w:type="paragraph" w:styleId="4">
     <w:name w:val="footer"/>
     <w:basedOn w:val="1"/>
+    <w:qFormat/>
     <w:uiPriority w:val="0"/>
     <w:pPr>
       <w:tabs>

</xml_diff>